<commit_message>
Finished bio for Colin and Owen
</commit_message>
<xml_diff>
--- a/team doc draft.docx
+++ b/team doc draft.docx
@@ -624,12 +624,7 @@
     <w:p/>
     <w:p>
       <w:r>
-        <w:t>We’ve had an amazing journey coming where we are today, and now feel confident</w:t>
-      </w:r>
-      <w:bookmarkStart w:id="0" w:name="_GoBack"/>
-      <w:bookmarkEnd w:id="0"/>
-      <w:r>
-        <w:t xml:space="preserve"> that we </w:t>
+        <w:t xml:space="preserve">We’ve had an amazing journey coming where we are today, and now feel confident that we </w:t>
       </w:r>
       <w:proofErr w:type="spellStart"/>
       <w:r>
@@ -664,6 +659,121 @@
         <w:t>Giving you, as a client, the best possible experience in using our app</w:t>
       </w:r>
     </w:p>
+    <w:p>
+      <w:pPr>
+        <w:pBdr>
+          <w:bottom w:val="single" w:sz="6" w:space="1" w:color="auto"/>
+        </w:pBdr>
+      </w:pPr>
+    </w:p>
+    <w:p/>
+    <w:p>
+      <w:r>
+        <w:t xml:space="preserve">In terms of skills, I've worked at a small company developing a learning tool built on JavaScript. I have done back-end and front-end web development with a little mobile development on the side. In terms of hobbies, it would be programming too lol. You may also want to include that I know stuff like React.JS and Angular. Have experience programming with other server-side languages like PHP, </w:t>
+      </w:r>
+      <w:proofErr w:type="spellStart"/>
+      <w:r>
+        <w:t>Golang</w:t>
+      </w:r>
+      <w:proofErr w:type="spellEnd"/>
+      <w:r>
+        <w:t xml:space="preserve">, Java and Python. But </w:t>
+      </w:r>
+      <w:proofErr w:type="gramStart"/>
+      <w:r>
+        <w:t>yeah</w:t>
+      </w:r>
+      <w:proofErr w:type="gramEnd"/>
+      <w:r>
+        <w:t xml:space="preserve"> I really don't have to much to speak of in terms of hobbies other than programming.</w:t>
+      </w:r>
+    </w:p>
+    <w:p/>
+    <w:p>
+      <w:r>
+        <w:t>During his adolescence</w:t>
+      </w:r>
+      <w:r>
+        <w:t xml:space="preserve">, he explored different types of programming in different languages. Owen’s enthusiasm for </w:t>
+      </w:r>
+      <w:r>
+        <w:t xml:space="preserve">learning about </w:t>
+      </w:r>
+      <w:r>
+        <w:t xml:space="preserve">web development </w:t>
+      </w:r>
+      <w:r>
+        <w:t>led him to</w:t>
+      </w:r>
+      <w:r>
+        <w:t xml:space="preserve"> HTML, CSS and JavaScript. Additionally, he’s </w:t>
+      </w:r>
+      <w:r>
+        <w:t>programmed with</w:t>
+      </w:r>
+      <w:r>
+        <w:t xml:space="preserve"> </w:t>
+      </w:r>
+      <w:r>
+        <w:t>React.JS and Angular</w:t>
+      </w:r>
+      <w:r>
+        <w:t>.</w:t>
+      </w:r>
+      <w:r>
+        <w:t xml:space="preserve"> Not yet satisfied, he began programming </w:t>
+      </w:r>
+      <w:r>
+        <w:t xml:space="preserve">with other server-side languages like PHP, </w:t>
+      </w:r>
+      <w:proofErr w:type="spellStart"/>
+      <w:r>
+        <w:t>Golang</w:t>
+      </w:r>
+      <w:proofErr w:type="spellEnd"/>
+      <w:r>
+        <w:t>, Java and Python.</w:t>
+      </w:r>
+    </w:p>
+    <w:p>
+      <w:pPr>
+        <w:pBdr>
+          <w:bottom w:val="single" w:sz="6" w:space="1" w:color="auto"/>
+        </w:pBdr>
+      </w:pPr>
+      <w:r>
+        <w:t>While he isn’t working on his latest side project, Owen likes to look at internet posts and “listens to music 24/7” from all genres.</w:t>
+      </w:r>
+    </w:p>
+    <w:p/>
+    <w:p>
+      <w:r>
+        <w:t xml:space="preserve">Since his teenage years, he programmed in Visual Basic and eventually moved on to more complex languages such as </w:t>
+      </w:r>
+      <w:r>
+        <w:t xml:space="preserve">Python and </w:t>
+      </w:r>
+      <w:r>
+        <w:t>Java.</w:t>
+      </w:r>
+      <w:r>
+        <w:t xml:space="preserve"> Colin focused on his position as a </w:t>
+      </w:r>
+      <w:r>
+        <w:t>tech advisory board for Canadian Government called Digital Youth Advisory Board</w:t>
+      </w:r>
+      <w:r>
+        <w:t xml:space="preserve"> but would also work on web development.</w:t>
+      </w:r>
+    </w:p>
+    <w:p>
+      <w:bookmarkStart w:id="0" w:name="_GoBack"/>
+      <w:r>
+        <w:t>When he has time to spare, he plays and codes video games. During the summer, he spends his time in cottages and kayaking.</w:t>
+      </w:r>
+    </w:p>
+    <w:bookmarkEnd w:id="0"/>
+    <w:p/>
     <w:sectPr>
       <w:pgSz w:w="12240" w:h="15840"/>
       <w:pgMar w:top="1440" w:right="1440" w:bottom="1440" w:left="1440" w:header="708" w:footer="708" w:gutter="0"/>

</xml_diff>